<commit_message>
Initial commit of presentation
</commit_message>
<xml_diff>
--- a/Documentation/Documentation.docx
+++ b/Documentation/Documentation.docx
@@ -1,6 +1,6 @@
 
 <file path=word/document.xml><?xml version="1.0" encoding="utf-8"?>
-<w:document xmlns:wpc="http://schemas.microsoft.com/office/word/2010/wordprocessingCanvas" xmlns:cx="http://schemas.microsoft.com/office/drawing/2014/chartex" xmlns:cx1="http://schemas.microsoft.com/office/drawing/2015/9/8/chartex" xmlns:cx2="http://schemas.microsoft.com/office/drawing/2015/10/21/chartex" xmlns:cx3="http://schemas.microsoft.com/office/drawing/2016/5/9/chartex" xmlns:cx4="http://schemas.microsoft.com/office/drawing/2016/5/10/chartex" xmlns:cx5="http://schemas.microsoft.com/office/drawing/2016/5/11/chartex" xmlns:cx6="http://schemas.microsoft.com/office/drawing/2016/5/12/chartex" xmlns:cx7="http://schemas.microsoft.com/office/drawing/2016/5/13/chartex" xmlns:cx8="http://schemas.microsoft.com/office/drawing/2016/5/14/chartex" xmlns:mc="http://schemas.openxmlformats.org/markup-compatibility/2006" xmlns:aink="http://schemas.microsoft.com/office/drawing/2016/ink" xmlns:am3d="http://schemas.microsoft.com/office/drawing/2017/model3d" xmlns:o="urn:schemas-microsoft-com:office:office" xmlns:r="http://schemas.openxmlformats.org/officeDocument/2006/relationships" xmlns:m="http://schemas.openxmlformats.org/officeDocument/2006/math" xmlns:v="urn:schemas-microsoft-com:vml" xmlns:wp14="http://schemas.microsoft.com/office/word/2010/wordprocessingDrawing" xmlns:wp="http://schemas.openxmlformats.org/drawingml/2006/wordprocessingDrawing" xmlns:w10="urn:schemas-microsoft-com:office:word" xmlns:w="http://schemas.openxmlformats.org/wordprocessingml/2006/main" xmlns:w14="http://schemas.microsoft.com/office/word/2010/wordml" xmlns:w15="http://schemas.microsoft.com/office/word/2012/wordml" xmlns:w16cid="http://schemas.microsoft.com/office/word/2016/wordml/cid" xmlns:w16se="http://schemas.microsoft.com/office/word/2015/wordml/symex" xmlns:wpg="http://schemas.microsoft.com/office/word/2010/wordprocessingGroup" xmlns:wpi="http://schemas.microsoft.com/office/word/2010/wordprocessingInk" xmlns:wne="http://schemas.microsoft.com/office/word/2006/wordml" xmlns:wps="http://schemas.microsoft.com/office/word/2010/wordprocessingShape" mc:Ignorable="w14 w15 w16se w16cid wp14">
+<w:document xmlns:wpc="http://schemas.microsoft.com/office/word/2010/wordprocessingCanvas" xmlns:cx="http://schemas.microsoft.com/office/drawing/2014/chartex" xmlns:cx1="http://schemas.microsoft.com/office/drawing/2015/9/8/chartex" xmlns:cx2="http://schemas.microsoft.com/office/drawing/2015/10/21/chartex" xmlns:cx3="http://schemas.microsoft.com/office/drawing/2016/5/9/chartex" xmlns:cx4="http://schemas.microsoft.com/office/drawing/2016/5/10/chartex" xmlns:cx5="http://schemas.microsoft.com/office/drawing/2016/5/11/chartex" xmlns:cx6="http://schemas.microsoft.com/office/drawing/2016/5/12/chartex" xmlns:cx7="http://schemas.microsoft.com/office/drawing/2016/5/13/chartex" xmlns:cx8="http://schemas.microsoft.com/office/drawing/2016/5/14/chartex" xmlns:mc="http://schemas.openxmlformats.org/markup-compatibility/2006" xmlns:aink="http://schemas.microsoft.com/office/drawing/2016/ink" xmlns:am3d="http://schemas.microsoft.com/office/drawing/2017/model3d" xmlns:o="urn:schemas-microsoft-com:office:office" xmlns:r="http://schemas.openxmlformats.org/officeDocument/2006/relationships" xmlns:m="http://schemas.openxmlformats.org/officeDocument/2006/math" xmlns:v="urn:schemas-microsoft-com:vml" xmlns:wp14="http://schemas.microsoft.com/office/word/2010/wordprocessingDrawing" xmlns:wp="http://schemas.openxmlformats.org/drawingml/2006/wordprocessingDrawing" xmlns:w10="urn:schemas-microsoft-com:office:word" xmlns:w="http://schemas.openxmlformats.org/wordprocessingml/2006/main" xmlns:w14="http://schemas.microsoft.com/office/word/2010/wordml" xmlns:w15="http://schemas.microsoft.com/office/word/2012/wordml" xmlns:w16cex="http://schemas.microsoft.com/office/word/2018/wordml/cex" xmlns:w16cid="http://schemas.microsoft.com/office/word/2016/wordml/cid" xmlns:w16="http://schemas.microsoft.com/office/word/2018/wordml" xmlns:w16sdtdh="http://schemas.microsoft.com/office/word/2020/wordml/sdtdatahash" xmlns:w16se="http://schemas.microsoft.com/office/word/2015/wordml/symex" xmlns:wpg="http://schemas.microsoft.com/office/word/2010/wordprocessingGroup" xmlns:wpi="http://schemas.microsoft.com/office/word/2010/wordprocessingInk" xmlns:wne="http://schemas.microsoft.com/office/word/2006/wordml" xmlns:wps="http://schemas.microsoft.com/office/word/2010/wordprocessingShape" mc:Ignorable="w14 w15 w16se w16cid w16 w16cex w16sdtdh wp14">
   <w:body>
     <w:p>
       <w:pPr>
@@ -94,7 +94,6 @@
         </w:rPr>
         <w:t>本项目使用Java语言配合</w:t>
       </w:r>
-      <w:proofErr w:type="spellStart"/>
       <w:r>
         <w:rPr>
           <w:rFonts w:ascii="Times New Roman" w:eastAsia="宋体" w:hAnsi="Times New Roman" w:cs="Times New Roman"/>
@@ -103,7 +102,6 @@
         </w:rPr>
         <w:t>postgresql</w:t>
       </w:r>
-      <w:proofErr w:type="spellEnd"/>
       <w:r>
         <w:rPr>
           <w:rFonts w:ascii="宋体" w:eastAsia="宋体" w:hAnsi="宋体" w:hint="eastAsia"/>
@@ -158,25 +156,7 @@
           <w:sz w:val="24"/>
           <w:szCs w:val="24"/>
         </w:rPr>
-        <w:t>完成与数据库的连接。其中，</w:t>
-      </w:r>
-      <w:proofErr w:type="gramStart"/>
-      <w:r>
-        <w:rPr>
-          <w:rFonts w:ascii="宋体" w:eastAsia="宋体" w:hAnsi="宋体" w:hint="eastAsia"/>
-          <w:sz w:val="24"/>
-          <w:szCs w:val="24"/>
-        </w:rPr>
-        <w:t>各工具</w:t>
-      </w:r>
-      <w:proofErr w:type="gramEnd"/>
-      <w:r>
-        <w:rPr>
-          <w:rFonts w:ascii="宋体" w:eastAsia="宋体" w:hAnsi="宋体" w:hint="eastAsia"/>
-          <w:sz w:val="24"/>
-          <w:szCs w:val="24"/>
-        </w:rPr>
-        <w:t>版本如下：</w:t>
+        <w:t>完成与数据库的连接。其中，各工具版本如下：</w:t>
       </w:r>
     </w:p>
     <w:p>
@@ -276,39 +256,93 @@
           <w:sz w:val="24"/>
           <w:szCs w:val="24"/>
         </w:rPr>
-        <w:t>环境及数据库驱动程序的路径。本项目开发所使用的</w:t>
-      </w:r>
-      <w:r>
-        <w:rPr>
-          <w:rFonts w:ascii="Times New Roman" w:eastAsia="宋体" w:hAnsi="Times New Roman" w:cs="Times New Roman"/>
-          <w:sz w:val="24"/>
-          <w:szCs w:val="24"/>
-        </w:rPr>
-        <w:t>JDK</w:t>
-      </w:r>
-      <w:r>
-        <w:rPr>
-          <w:rFonts w:ascii="宋体" w:eastAsia="宋体" w:hAnsi="宋体" w:hint="eastAsia"/>
-          <w:sz w:val="24"/>
-          <w:szCs w:val="24"/>
-        </w:rPr>
-        <w:t>及数据库驱动已经放置在项目文件夹</w:t>
-      </w:r>
-      <w:r>
-        <w:rPr>
-          <w:rFonts w:ascii="Times New Roman" w:eastAsia="宋体" w:hAnsi="Times New Roman" w:cs="Times New Roman"/>
-          <w:sz w:val="24"/>
-          <w:szCs w:val="24"/>
-        </w:rPr>
-        <w:t>Dependency</w:t>
-      </w:r>
-      <w:r>
-        <w:rPr>
-          <w:rFonts w:ascii="宋体" w:eastAsia="宋体" w:hAnsi="宋体" w:hint="eastAsia"/>
-          <w:sz w:val="24"/>
-          <w:szCs w:val="24"/>
-        </w:rPr>
-        <w:t>中</w:t>
+        <w:t>环境及数据库驱动程序的路径。</w:t>
+      </w:r>
+    </w:p>
+    <w:p>
+      <w:pPr>
+        <w:spacing w:line="360" w:lineRule="auto"/>
+        <w:rPr>
+          <w:rFonts w:ascii="宋体" w:eastAsia="宋体" w:hAnsi="宋体"/>
+          <w:b/>
+          <w:sz w:val="24"/>
+          <w:szCs w:val="24"/>
+        </w:rPr>
+      </w:pPr>
+      <w:r>
+        <w:rPr>
+          <w:rFonts w:ascii="宋体" w:eastAsia="宋体" w:hAnsi="宋体" w:hint="eastAsia"/>
+          <w:b/>
+          <w:sz w:val="24"/>
+          <w:szCs w:val="24"/>
+        </w:rPr>
+        <w:t>二、项目测试要求</w:t>
+      </w:r>
+    </w:p>
+    <w:p>
+      <w:pPr>
+        <w:spacing w:line="360" w:lineRule="auto"/>
+        <w:ind w:firstLine="480"/>
+        <w:rPr>
+          <w:rFonts w:ascii="宋体" w:eastAsia="宋体" w:hAnsi="宋体"/>
+          <w:sz w:val="24"/>
+          <w:szCs w:val="24"/>
+        </w:rPr>
+      </w:pPr>
+      <w:r>
+        <w:rPr>
+          <w:rFonts w:ascii="宋体" w:eastAsia="宋体" w:hAnsi="宋体" w:hint="eastAsia"/>
+          <w:sz w:val="24"/>
+          <w:szCs w:val="24"/>
+        </w:rPr>
+        <w:t>在本项目的程序设计中，所有窗体均设置为1280x720的初始大小，请保证测试机在考虑系统缩放的情况下拥有不少于上述数值的分辨率。否则可能导致图形界面无法正常显示。</w:t>
+      </w:r>
+    </w:p>
+    <w:p>
+      <w:pPr>
+        <w:spacing w:line="360" w:lineRule="auto"/>
+        <w:ind w:firstLine="480"/>
+        <w:rPr>
+          <w:rFonts w:ascii="宋体" w:eastAsia="宋体" w:hAnsi="宋体"/>
+          <w:sz w:val="24"/>
+          <w:szCs w:val="24"/>
+        </w:rPr>
+      </w:pPr>
+      <w:r>
+        <w:rPr>
+          <w:rFonts w:ascii="宋体" w:eastAsia="宋体" w:hAnsi="宋体" w:hint="eastAsia"/>
+          <w:sz w:val="24"/>
+          <w:szCs w:val="24"/>
+        </w:rPr>
+        <w:t>程序中涉及的六个界面均可拖动大小，但在程序编写过程中并未设置对窗口大小的监听和调整，拖动大小后可能导致组件错位或显示异常等，请勿拖动缩放窗口。</w:t>
+      </w:r>
+    </w:p>
+    <w:p>
+      <w:pPr>
+        <w:spacing w:line="360" w:lineRule="auto"/>
+        <w:ind w:firstLine="480"/>
+        <w:rPr>
+          <w:rFonts w:ascii="宋体" w:eastAsia="宋体" w:hAnsi="宋体"/>
+          <w:sz w:val="24"/>
+          <w:szCs w:val="24"/>
+        </w:rPr>
+      </w:pPr>
+      <w:r>
+        <w:rPr>
+          <w:rFonts w:ascii="宋体" w:eastAsia="宋体" w:hAnsi="宋体" w:hint="eastAsia"/>
+          <w:sz w:val="24"/>
+          <w:szCs w:val="24"/>
+        </w:rPr>
+        <w:t>程序中并未实现初始化数据库的功能，因此在程序测试时需要先</w:t>
+      </w:r>
+      <w:r>
+        <w:rPr>
+          <w:rFonts w:ascii="宋体" w:eastAsia="宋体" w:hAnsi="宋体" w:hint="eastAsia"/>
+          <w:b/>
+          <w:sz w:val="24"/>
+          <w:szCs w:val="24"/>
+        </w:rPr>
+        <w:t>手动实现本地数据库的初始化</w:t>
       </w:r>
       <w:r>
         <w:rPr>
@@ -318,25 +352,13 @@
         </w:rPr>
         <w:t>。</w:t>
       </w:r>
-    </w:p>
-    <w:p>
-      <w:pPr>
-        <w:spacing w:line="360" w:lineRule="auto"/>
-        <w:rPr>
-          <w:rFonts w:ascii="宋体" w:eastAsia="宋体" w:hAnsi="宋体"/>
-          <w:b/>
-          <w:sz w:val="24"/>
-          <w:szCs w:val="24"/>
-        </w:rPr>
-      </w:pPr>
-      <w:r>
-        <w:rPr>
-          <w:rFonts w:ascii="宋体" w:eastAsia="宋体" w:hAnsi="宋体" w:hint="eastAsia"/>
-          <w:b/>
-          <w:sz w:val="24"/>
-          <w:szCs w:val="24"/>
-        </w:rPr>
-        <w:t>二、项目测试要求</w:t>
+      <w:r>
+        <w:rPr>
+          <w:rFonts w:ascii="宋体" w:eastAsia="宋体" w:hAnsi="宋体" w:hint="eastAsia"/>
+          <w:sz w:val="24"/>
+          <w:szCs w:val="24"/>
+        </w:rPr>
+        <w:t>初始化内容主要包括建立数据库、建表以及插入基本的数据。在完成初始化之后，程序即可正常运行。</w:t>
       </w:r>
     </w:p>
     <w:p>
@@ -355,43 +377,87 @@
           <w:sz w:val="24"/>
           <w:szCs w:val="24"/>
         </w:rPr>
-        <w:t>在本项目的程序设计中，所有</w:t>
-      </w:r>
-      <w:proofErr w:type="gramStart"/>
-      <w:r>
-        <w:rPr>
-          <w:rFonts w:ascii="宋体" w:eastAsia="宋体" w:hAnsi="宋体" w:hint="eastAsia"/>
-          <w:sz w:val="24"/>
-          <w:szCs w:val="24"/>
-        </w:rPr>
-        <w:t>窗体均</w:t>
-      </w:r>
-      <w:proofErr w:type="gramEnd"/>
-      <w:r>
-        <w:rPr>
-          <w:rFonts w:ascii="宋体" w:eastAsia="宋体" w:hAnsi="宋体" w:hint="eastAsia"/>
-          <w:sz w:val="24"/>
-          <w:szCs w:val="24"/>
-        </w:rPr>
-        <w:t>设置为1280x720的初始大小，</w:t>
-      </w:r>
-      <w:proofErr w:type="gramStart"/>
-      <w:r>
-        <w:rPr>
-          <w:rFonts w:ascii="宋体" w:eastAsia="宋体" w:hAnsi="宋体" w:hint="eastAsia"/>
-          <w:sz w:val="24"/>
-          <w:szCs w:val="24"/>
-        </w:rPr>
-        <w:t>请保证</w:t>
-      </w:r>
-      <w:proofErr w:type="gramEnd"/>
-      <w:r>
-        <w:rPr>
-          <w:rFonts w:ascii="宋体" w:eastAsia="宋体" w:hAnsi="宋体" w:hint="eastAsia"/>
-          <w:sz w:val="24"/>
-          <w:szCs w:val="24"/>
-        </w:rPr>
-        <w:t>测试机在考虑系统缩放的情况下拥有不少于上述数值的分辨率。否则可能导致图形界面无法正常显示。</w:t>
+        <w:t>初始化所需的代码放置在名为</w:t>
+      </w:r>
+      <w:r>
+        <w:rPr>
+          <w:rFonts w:ascii="Times New Roman" w:eastAsia="宋体" w:hAnsi="Times New Roman" w:cs="Times New Roman"/>
+          <w:sz w:val="24"/>
+          <w:szCs w:val="24"/>
+        </w:rPr>
+        <w:t>Initialization.sql</w:t>
+      </w:r>
+      <w:r>
+        <w:rPr>
+          <w:rFonts w:ascii="宋体" w:eastAsia="宋体" w:hAnsi="宋体" w:hint="eastAsia"/>
+          <w:sz w:val="24"/>
+          <w:szCs w:val="24"/>
+        </w:rPr>
+        <w:t>的文件中，位于</w:t>
+      </w:r>
+      <w:r>
+        <w:rPr>
+          <w:rFonts w:ascii="Times New Roman" w:eastAsia="宋体" w:hAnsi="Times New Roman" w:cs="Times New Roman"/>
+          <w:sz w:val="24"/>
+          <w:szCs w:val="24"/>
+        </w:rPr>
+        <w:t>Src</w:t>
+      </w:r>
+      <w:r>
+        <w:rPr>
+          <w:rFonts w:ascii="宋体" w:eastAsia="宋体" w:hAnsi="宋体" w:hint="eastAsia"/>
+          <w:sz w:val="24"/>
+          <w:szCs w:val="24"/>
+        </w:rPr>
+        <w:t>文件夹和</w:t>
+      </w:r>
+      <w:r>
+        <w:rPr>
+          <w:rFonts w:ascii="Times New Roman" w:eastAsia="宋体" w:hAnsi="Times New Roman" w:cs="Times New Roman"/>
+          <w:sz w:val="24"/>
+          <w:szCs w:val="24"/>
+        </w:rPr>
+        <w:t>Initialization</w:t>
+      </w:r>
+      <w:r>
+        <w:rPr>
+          <w:rFonts w:ascii="宋体" w:eastAsia="宋体" w:hAnsi="宋体" w:hint="eastAsia"/>
+          <w:sz w:val="24"/>
+          <w:szCs w:val="24"/>
+        </w:rPr>
+        <w:t>文件夹（两文件夹中同名文件相同），测试时需先在测试机上创建名为</w:t>
+      </w:r>
+      <w:r>
+        <w:rPr>
+          <w:rFonts w:ascii="Times New Roman" w:eastAsia="宋体" w:hAnsi="Times New Roman" w:cs="Times New Roman"/>
+          <w:sz w:val="24"/>
+          <w:szCs w:val="24"/>
+        </w:rPr>
+        <w:t>proDb</w:t>
+      </w:r>
+      <w:r>
+        <w:rPr>
+          <w:rFonts w:ascii="宋体" w:eastAsia="宋体" w:hAnsi="宋体" w:hint="eastAsia"/>
+          <w:sz w:val="24"/>
+          <w:szCs w:val="24"/>
+        </w:rPr>
+        <w:t>的数据库，在该数据库中运行</w:t>
+      </w:r>
+      <w:r>
+        <w:rPr>
+          <w:rFonts w:ascii="Times New Roman" w:eastAsia="宋体" w:hAnsi="Times New Roman" w:cs="Times New Roman"/>
+          <w:sz w:val="24"/>
+          <w:szCs w:val="24"/>
+        </w:rPr>
+        <w:t>sql</w:t>
+      </w:r>
+      <w:r>
+        <w:rPr>
+          <w:rFonts w:ascii="宋体" w:eastAsia="宋体" w:hAnsi="宋体" w:hint="eastAsia"/>
+          <w:sz w:val="24"/>
+          <w:szCs w:val="24"/>
+        </w:rPr>
+        <w:t>脚本，即可完成初始化。</w:t>
       </w:r>
     </w:p>
     <w:p>
@@ -410,208 +476,8 @@
           <w:sz w:val="24"/>
           <w:szCs w:val="24"/>
         </w:rPr>
-        <w:t>程序中涉及的六个界面均可拖动大小，但在程序编写过程中并未设置对窗口大小的监听和调整，拖动大小后可能导致组件错位或显示异常等，请勿拖动缩放窗口。</w:t>
-      </w:r>
-    </w:p>
-    <w:p>
-      <w:pPr>
-        <w:spacing w:line="360" w:lineRule="auto"/>
-        <w:ind w:firstLine="480"/>
-        <w:rPr>
-          <w:rFonts w:ascii="宋体" w:eastAsia="宋体" w:hAnsi="宋体"/>
-          <w:sz w:val="24"/>
-          <w:szCs w:val="24"/>
-        </w:rPr>
-      </w:pPr>
-      <w:r>
-        <w:rPr>
-          <w:rFonts w:ascii="宋体" w:eastAsia="宋体" w:hAnsi="宋体" w:hint="eastAsia"/>
-          <w:sz w:val="24"/>
-          <w:szCs w:val="24"/>
-        </w:rPr>
-        <w:t>程序中并未实现初始化数据库的功能，因此在程序测试时需要先</w:t>
-      </w:r>
-      <w:proofErr w:type="gramStart"/>
-      <w:r>
-        <w:rPr>
-          <w:rFonts w:ascii="宋体" w:eastAsia="宋体" w:hAnsi="宋体" w:hint="eastAsia"/>
-          <w:b/>
-          <w:sz w:val="24"/>
-          <w:szCs w:val="24"/>
-        </w:rPr>
-        <w:t>手动实现</w:t>
-      </w:r>
-      <w:proofErr w:type="gramEnd"/>
-      <w:r>
-        <w:rPr>
-          <w:rFonts w:ascii="宋体" w:eastAsia="宋体" w:hAnsi="宋体" w:hint="eastAsia"/>
-          <w:b/>
-          <w:sz w:val="24"/>
-          <w:szCs w:val="24"/>
-        </w:rPr>
-        <w:t>本地数据库的初始化</w:t>
-      </w:r>
-      <w:r>
-        <w:rPr>
-          <w:rFonts w:ascii="宋体" w:eastAsia="宋体" w:hAnsi="宋体" w:hint="eastAsia"/>
-          <w:sz w:val="24"/>
-          <w:szCs w:val="24"/>
-        </w:rPr>
-        <w:t>。</w:t>
-      </w:r>
-      <w:r>
-        <w:rPr>
-          <w:rFonts w:ascii="宋体" w:eastAsia="宋体" w:hAnsi="宋体" w:hint="eastAsia"/>
-          <w:sz w:val="24"/>
-          <w:szCs w:val="24"/>
-        </w:rPr>
-        <w:t>初始化内容主要包括建立数据库、</w:t>
-      </w:r>
-      <w:proofErr w:type="gramStart"/>
-      <w:r>
-        <w:rPr>
-          <w:rFonts w:ascii="宋体" w:eastAsia="宋体" w:hAnsi="宋体" w:hint="eastAsia"/>
-          <w:sz w:val="24"/>
-          <w:szCs w:val="24"/>
-        </w:rPr>
-        <w:t>建表以及</w:t>
-      </w:r>
-      <w:proofErr w:type="gramEnd"/>
-      <w:r>
-        <w:rPr>
-          <w:rFonts w:ascii="宋体" w:eastAsia="宋体" w:hAnsi="宋体" w:hint="eastAsia"/>
-          <w:sz w:val="24"/>
-          <w:szCs w:val="24"/>
-        </w:rPr>
-        <w:t>插入基本的数据。在完成初始化之后，程序即可正常运行。</w:t>
-      </w:r>
-    </w:p>
-    <w:p>
-      <w:pPr>
-        <w:spacing w:line="360" w:lineRule="auto"/>
-        <w:ind w:firstLine="480"/>
-        <w:rPr>
-          <w:rFonts w:ascii="宋体" w:eastAsia="宋体" w:hAnsi="宋体"/>
-          <w:sz w:val="24"/>
-          <w:szCs w:val="24"/>
-        </w:rPr>
-      </w:pPr>
-      <w:r>
-        <w:rPr>
-          <w:rFonts w:ascii="宋体" w:eastAsia="宋体" w:hAnsi="宋体" w:hint="eastAsia"/>
-          <w:sz w:val="24"/>
-          <w:szCs w:val="24"/>
-        </w:rPr>
-        <w:t>初始化所需的代码放置在名为</w:t>
-      </w:r>
-      <w:proofErr w:type="spellStart"/>
-      <w:r>
-        <w:rPr>
-          <w:rFonts w:ascii="Times New Roman" w:eastAsia="宋体" w:hAnsi="Times New Roman" w:cs="Times New Roman"/>
-          <w:sz w:val="24"/>
-          <w:szCs w:val="24"/>
-        </w:rPr>
-        <w:t>Initialization.sql</w:t>
-      </w:r>
-      <w:proofErr w:type="spellEnd"/>
-      <w:r>
-        <w:rPr>
-          <w:rFonts w:ascii="宋体" w:eastAsia="宋体" w:hAnsi="宋体" w:hint="eastAsia"/>
-          <w:sz w:val="24"/>
-          <w:szCs w:val="24"/>
-        </w:rPr>
-        <w:t>的文件中，位于</w:t>
-      </w:r>
-      <w:proofErr w:type="spellStart"/>
-      <w:r>
-        <w:rPr>
-          <w:rFonts w:ascii="Times New Roman" w:eastAsia="宋体" w:hAnsi="Times New Roman" w:cs="Times New Roman"/>
-          <w:sz w:val="24"/>
-          <w:szCs w:val="24"/>
-        </w:rPr>
-        <w:t>Src</w:t>
-      </w:r>
-      <w:proofErr w:type="spellEnd"/>
-      <w:r>
-        <w:rPr>
-          <w:rFonts w:ascii="宋体" w:eastAsia="宋体" w:hAnsi="宋体" w:hint="eastAsia"/>
-          <w:sz w:val="24"/>
-          <w:szCs w:val="24"/>
-        </w:rPr>
-        <w:t>文件夹和</w:t>
-      </w:r>
-      <w:r>
-        <w:rPr>
-          <w:rFonts w:ascii="Times New Roman" w:eastAsia="宋体" w:hAnsi="Times New Roman" w:cs="Times New Roman"/>
-          <w:sz w:val="24"/>
-          <w:szCs w:val="24"/>
-        </w:rPr>
-        <w:t>Initialization</w:t>
-      </w:r>
-      <w:r>
-        <w:rPr>
-          <w:rFonts w:ascii="宋体" w:eastAsia="宋体" w:hAnsi="宋体" w:hint="eastAsia"/>
-          <w:sz w:val="24"/>
-          <w:szCs w:val="24"/>
-        </w:rPr>
-        <w:t>文件夹（两文件夹中同名文件相同），测试时需先在测试机上创建名为</w:t>
-      </w:r>
-      <w:proofErr w:type="spellStart"/>
-      <w:r>
-        <w:rPr>
-          <w:rFonts w:ascii="Times New Roman" w:eastAsia="宋体" w:hAnsi="Times New Roman" w:cs="Times New Roman"/>
-          <w:sz w:val="24"/>
-          <w:szCs w:val="24"/>
-        </w:rPr>
-        <w:t>proDb</w:t>
-      </w:r>
-      <w:proofErr w:type="spellEnd"/>
-      <w:r>
-        <w:rPr>
-          <w:rFonts w:ascii="宋体" w:eastAsia="宋体" w:hAnsi="宋体" w:hint="eastAsia"/>
-          <w:sz w:val="24"/>
-          <w:szCs w:val="24"/>
-        </w:rPr>
-        <w:t>的数据库，在该数据库中运行</w:t>
-      </w:r>
-      <w:proofErr w:type="spellStart"/>
-      <w:r>
-        <w:rPr>
-          <w:rFonts w:ascii="Times New Roman" w:eastAsia="宋体" w:hAnsi="Times New Roman" w:cs="Times New Roman"/>
-          <w:sz w:val="24"/>
-          <w:szCs w:val="24"/>
-        </w:rPr>
-        <w:t>sql</w:t>
-      </w:r>
-      <w:proofErr w:type="spellEnd"/>
-      <w:r>
-        <w:rPr>
-          <w:rFonts w:ascii="宋体" w:eastAsia="宋体" w:hAnsi="宋体" w:hint="eastAsia"/>
-          <w:sz w:val="24"/>
-          <w:szCs w:val="24"/>
-        </w:rPr>
-        <w:t>脚本，即可完成初始化。</w:t>
-      </w:r>
-    </w:p>
-    <w:p>
-      <w:pPr>
-        <w:spacing w:line="360" w:lineRule="auto"/>
-        <w:ind w:firstLine="480"/>
-        <w:rPr>
-          <w:rFonts w:ascii="宋体" w:eastAsia="宋体" w:hAnsi="宋体"/>
-          <w:sz w:val="24"/>
-          <w:szCs w:val="24"/>
-        </w:rPr>
-      </w:pPr>
-      <w:r>
-        <w:rPr>
-          <w:rFonts w:ascii="宋体" w:eastAsia="宋体" w:hAnsi="宋体" w:hint="eastAsia"/>
-          <w:sz w:val="24"/>
-          <w:szCs w:val="24"/>
-        </w:rPr>
         <w:t>项目默认的本地配置设置为：用户名</w:t>
       </w:r>
-      <w:proofErr w:type="spellStart"/>
       <w:r>
         <w:rPr>
           <w:rFonts w:ascii="Times New Roman" w:eastAsia="宋体" w:hAnsi="Times New Roman" w:cs="Times New Roman"/>
@@ -620,7 +486,6 @@
         </w:rPr>
         <w:t>postgres</w:t>
       </w:r>
-      <w:proofErr w:type="spellEnd"/>
       <w:r>
         <w:rPr>
           <w:rFonts w:ascii="宋体" w:eastAsia="宋体" w:hAnsi="宋体" w:hint="eastAsia"/>
@@ -780,17 +645,14 @@
                 <w:szCs w:val="24"/>
               </w:rPr>
             </w:pPr>
-            <w:proofErr w:type="spellStart"/>
             <w:r>
               <w:rPr>
                 <w:rFonts w:ascii="Times New Roman" w:eastAsia="宋体" w:hAnsi="Times New Roman" w:cs="Times New Roman"/>
                 <w:sz w:val="24"/>
                 <w:szCs w:val="24"/>
               </w:rPr>
-              <w:lastRenderedPageBreak/>
               <w:t>Timemark</w:t>
             </w:r>
-            <w:proofErr w:type="spellEnd"/>
           </w:p>
         </w:tc>
         <w:tc>
@@ -815,25 +677,16 @@
                 <w:sz w:val="24"/>
                 <w:szCs w:val="24"/>
               </w:rPr>
-              <w:t>实现</w:t>
+              <w:t>实现标准时间戳字符串拆分和转化、计算时间差和日期对</w:t>
             </w:r>
-            <w:proofErr w:type="gramStart"/>
             <w:r>
               <w:rPr>
                 <w:rFonts w:ascii="宋体" w:eastAsia="宋体" w:hAnsi="宋体" w:hint="eastAsia"/>
                 <w:sz w:val="24"/>
                 <w:szCs w:val="24"/>
               </w:rPr>
-              <w:t>标准时间戳字符串</w:t>
-            </w:r>
-            <w:proofErr w:type="gramEnd"/>
-            <w:r>
-              <w:rPr>
-                <w:rFonts w:ascii="宋体" w:eastAsia="宋体" w:hAnsi="宋体" w:hint="eastAsia"/>
-                <w:sz w:val="24"/>
-                <w:szCs w:val="24"/>
-              </w:rPr>
-              <w:t>拆分和转化、计算时间差和日期对应的周数、判断时间段之间是否有重合等</w:t>
+              <w:lastRenderedPageBreak/>
+              <w:t>应的周数、判断时间段之间是否有重合等</w:t>
             </w:r>
           </w:p>
         </w:tc>
@@ -857,16 +710,15 @@
                 <w:szCs w:val="24"/>
               </w:rPr>
             </w:pPr>
-            <w:proofErr w:type="spellStart"/>
             <w:r>
               <w:rPr>
                 <w:rFonts w:ascii="Times New Roman" w:eastAsia="宋体" w:hAnsi="Times New Roman" w:cs="Times New Roman"/>
                 <w:sz w:val="24"/>
                 <w:szCs w:val="24"/>
               </w:rPr>
+              <w:lastRenderedPageBreak/>
               <w:t>stuApplication</w:t>
             </w:r>
-            <w:proofErr w:type="spellEnd"/>
           </w:p>
         </w:tc>
         <w:tc>
@@ -987,7 +839,6 @@
                 <w:szCs w:val="24"/>
               </w:rPr>
             </w:pPr>
-            <w:proofErr w:type="spellStart"/>
             <w:r>
               <w:rPr>
                 <w:rFonts w:ascii="Times New Roman" w:eastAsia="宋体" w:hAnsi="Times New Roman" w:cs="Times New Roman"/>
@@ -996,7 +847,6 @@
               </w:rPr>
               <w:t>Configurepane</w:t>
             </w:r>
-            <w:proofErr w:type="spellEnd"/>
           </w:p>
         </w:tc>
         <w:tc>
@@ -1053,7 +903,6 @@
                 <w:szCs w:val="24"/>
               </w:rPr>
             </w:pPr>
-            <w:proofErr w:type="spellStart"/>
             <w:r>
               <w:rPr>
                 <w:rFonts w:ascii="Times New Roman" w:eastAsia="宋体" w:hAnsi="Times New Roman" w:cs="Times New Roman"/>
@@ -1062,7 +911,6 @@
               </w:rPr>
               <w:t>Resetpane</w:t>
             </w:r>
-            <w:proofErr w:type="spellEnd"/>
           </w:p>
         </w:tc>
         <w:tc>
@@ -1111,7 +959,6 @@
                 <w:szCs w:val="24"/>
               </w:rPr>
             </w:pPr>
-            <w:proofErr w:type="spellStart"/>
             <w:r>
               <w:rPr>
                 <w:rFonts w:ascii="Times New Roman" w:eastAsia="宋体" w:hAnsi="Times New Roman" w:cs="Times New Roman"/>
@@ -1120,7 +967,6 @@
               </w:rPr>
               <w:t>Registerpane</w:t>
             </w:r>
-            <w:proofErr w:type="spellEnd"/>
           </w:p>
         </w:tc>
         <w:tc>
@@ -1169,7 +1015,6 @@
                 <w:szCs w:val="24"/>
               </w:rPr>
             </w:pPr>
-            <w:proofErr w:type="spellStart"/>
             <w:r>
               <w:rPr>
                 <w:rFonts w:ascii="Times New Roman" w:eastAsia="宋体" w:hAnsi="Times New Roman" w:cs="Times New Roman"/>
@@ -1178,7 +1023,6 @@
               </w:rPr>
               <w:t>Loginpane</w:t>
             </w:r>
-            <w:proofErr w:type="spellEnd"/>
           </w:p>
         </w:tc>
         <w:tc>
@@ -1227,7 +1071,6 @@
                 <w:szCs w:val="24"/>
               </w:rPr>
             </w:pPr>
-            <w:proofErr w:type="spellStart"/>
             <w:r>
               <w:rPr>
                 <w:rFonts w:ascii="Times New Roman" w:eastAsia="宋体" w:hAnsi="Times New Roman" w:cs="Times New Roman"/>
@@ -1236,7 +1079,6 @@
               </w:rPr>
               <w:t>Studentwidget</w:t>
             </w:r>
-            <w:proofErr w:type="spellEnd"/>
           </w:p>
         </w:tc>
         <w:tc>
@@ -1261,25 +1103,7 @@
                 <w:sz w:val="24"/>
                 <w:szCs w:val="24"/>
               </w:rPr>
-              <w:t>界面类，</w:t>
-            </w:r>
-            <w:proofErr w:type="gramStart"/>
-            <w:r>
-              <w:rPr>
-                <w:rFonts w:ascii="宋体" w:eastAsia="宋体" w:hAnsi="宋体" w:hint="eastAsia"/>
-                <w:sz w:val="24"/>
-                <w:szCs w:val="24"/>
-              </w:rPr>
-              <w:t>学生端主界面</w:t>
-            </w:r>
-            <w:proofErr w:type="gramEnd"/>
-            <w:r>
-              <w:rPr>
-                <w:rFonts w:ascii="宋体" w:eastAsia="宋体" w:hAnsi="宋体" w:hint="eastAsia"/>
-                <w:sz w:val="24"/>
-                <w:szCs w:val="24"/>
-              </w:rPr>
-              <w:t>，用于学生查看、修改、提交、取消、筛选自己的申请，并查看相关的评价。</w:t>
+              <w:t>界面类，学生端主界面，用于学生查看、修改、提交、取消、筛选自己的申请，并查看相关的评价。</w:t>
             </w:r>
           </w:p>
         </w:tc>
@@ -1303,7 +1127,6 @@
                 <w:szCs w:val="24"/>
               </w:rPr>
             </w:pPr>
-            <w:proofErr w:type="spellStart"/>
             <w:r>
               <w:rPr>
                 <w:rFonts w:ascii="Times New Roman" w:eastAsia="宋体" w:hAnsi="Times New Roman" w:cs="Times New Roman"/>
@@ -1312,7 +1135,6 @@
               </w:rPr>
               <w:t>Teachwidget</w:t>
             </w:r>
-            <w:proofErr w:type="spellEnd"/>
           </w:p>
         </w:tc>
         <w:tc>
@@ -1337,25 +1159,7 @@
                 <w:sz w:val="24"/>
                 <w:szCs w:val="24"/>
               </w:rPr>
-              <w:t>界面类，</w:t>
-            </w:r>
-            <w:proofErr w:type="gramStart"/>
-            <w:r>
-              <w:rPr>
-                <w:rFonts w:ascii="宋体" w:eastAsia="宋体" w:hAnsi="宋体" w:hint="eastAsia"/>
-                <w:sz w:val="24"/>
-                <w:szCs w:val="24"/>
-              </w:rPr>
-              <w:t>教室端主界面</w:t>
-            </w:r>
-            <w:proofErr w:type="gramEnd"/>
-            <w:r>
-              <w:rPr>
-                <w:rFonts w:ascii="宋体" w:eastAsia="宋体" w:hAnsi="宋体" w:hint="eastAsia"/>
-                <w:sz w:val="24"/>
-                <w:szCs w:val="24"/>
-              </w:rPr>
-              <w:t>，用于教师查看、审核、评价和筛选申请。</w:t>
+              <w:t>界面类，教室端主界面，用于教师查看、审核、评价和筛选申请。</w:t>
             </w:r>
           </w:p>
         </w:tc>
@@ -1380,7 +1184,6 @@
         </w:rPr>
         <w:t>其中程序入口为</w:t>
       </w:r>
-      <w:proofErr w:type="spellStart"/>
       <w:r>
         <w:rPr>
           <w:rFonts w:ascii="Times New Roman" w:eastAsia="宋体" w:hAnsi="Times New Roman" w:cs="Times New Roman"/>
@@ -1390,7 +1193,6 @@
         </w:rPr>
         <w:t>Configurepane</w:t>
       </w:r>
-      <w:proofErr w:type="spellEnd"/>
       <w:r>
         <w:rPr>
           <w:rFonts w:ascii="宋体" w:eastAsia="宋体" w:hAnsi="宋体" w:hint="eastAsia"/>
@@ -1446,14 +1248,12 @@
         </w:rPr>
         <w:t>图及表截图</w:t>
       </w:r>
-      <w:bookmarkStart w:id="0" w:name="_GoBack"/>
-      <w:bookmarkEnd w:id="0"/>
-    </w:p>
-    <w:p>
-      <w:pPr>
-        <w:spacing w:line="360" w:lineRule="auto"/>
-        <w:rPr>
-          <w:rFonts w:ascii="宋体" w:eastAsia="宋体" w:hAnsi="宋体" w:hint="eastAsia"/>
+    </w:p>
+    <w:p>
+      <w:pPr>
+        <w:spacing w:line="360" w:lineRule="auto"/>
+        <w:rPr>
+          <w:rFonts w:ascii="宋体" w:eastAsia="宋体" w:hAnsi="宋体"/>
           <w:sz w:val="24"/>
           <w:szCs w:val="24"/>
         </w:rPr>
@@ -1718,27 +1518,8 @@
           <w:sz w:val="24"/>
           <w:szCs w:val="24"/>
         </w:rPr>
-        <w:t>所指示的输入</w:t>
-      </w:r>
-      <w:proofErr w:type="gramStart"/>
-      <w:r>
-        <w:rPr>
-          <w:rFonts w:ascii="宋体" w:eastAsia="宋体" w:hAnsi="宋体" w:hint="eastAsia"/>
-          <w:sz w:val="24"/>
-          <w:szCs w:val="24"/>
-        </w:rPr>
-        <w:t>框要求</w:t>
-      </w:r>
-      <w:proofErr w:type="gramEnd"/>
-      <w:r>
-        <w:rPr>
-          <w:rFonts w:ascii="宋体" w:eastAsia="宋体" w:hAnsi="宋体" w:hint="eastAsia"/>
-          <w:sz w:val="24"/>
-          <w:szCs w:val="24"/>
-        </w:rPr>
-        <w:t>用户填写数据库的用户名，默认为</w:t>
-      </w:r>
-      <w:proofErr w:type="spellStart"/>
+        <w:t>所指示的输入框要求用户填写数据库的用户名，默认为</w:t>
+      </w:r>
       <w:r>
         <w:rPr>
           <w:rFonts w:ascii="Times New Roman" w:eastAsia="宋体" w:hAnsi="Times New Roman" w:cs="Times New Roman"/>
@@ -1747,7 +1528,6 @@
         </w:rPr>
         <w:t>postgres</w:t>
       </w:r>
-      <w:proofErr w:type="spellEnd"/>
       <w:r>
         <w:rPr>
           <w:rFonts w:ascii="宋体" w:eastAsia="宋体" w:hAnsi="宋体" w:hint="eastAsia"/>
@@ -1770,25 +1550,7 @@
           <w:sz w:val="24"/>
           <w:szCs w:val="24"/>
         </w:rPr>
-        <w:t>所指示的输入</w:t>
-      </w:r>
-      <w:proofErr w:type="gramStart"/>
-      <w:r>
-        <w:rPr>
-          <w:rFonts w:ascii="宋体" w:eastAsia="宋体" w:hAnsi="宋体" w:hint="eastAsia"/>
-          <w:sz w:val="24"/>
-          <w:szCs w:val="24"/>
-        </w:rPr>
-        <w:t>框要求</w:t>
-      </w:r>
-      <w:proofErr w:type="gramEnd"/>
-      <w:r>
-        <w:rPr>
-          <w:rFonts w:ascii="宋体" w:eastAsia="宋体" w:hAnsi="宋体" w:hint="eastAsia"/>
-          <w:sz w:val="24"/>
-          <w:szCs w:val="24"/>
-        </w:rPr>
-        <w:t>用户填写数据库对应的口令，默认为0000。</w:t>
+        <w:t>所指示的输入框要求用户填写数据库对应的口令，默认为0000。</w:t>
       </w:r>
       <w:r>
         <w:rPr>
@@ -1804,25 +1566,7 @@
           <w:sz w:val="24"/>
           <w:szCs w:val="24"/>
         </w:rPr>
-        <w:t>所指示的输入</w:t>
-      </w:r>
-      <w:proofErr w:type="gramStart"/>
-      <w:r>
-        <w:rPr>
-          <w:rFonts w:ascii="宋体" w:eastAsia="宋体" w:hAnsi="宋体" w:hint="eastAsia"/>
-          <w:sz w:val="24"/>
-          <w:szCs w:val="24"/>
-        </w:rPr>
-        <w:t>框要求</w:t>
-      </w:r>
-      <w:proofErr w:type="gramEnd"/>
-      <w:r>
-        <w:rPr>
-          <w:rFonts w:ascii="宋体" w:eastAsia="宋体" w:hAnsi="宋体" w:hint="eastAsia"/>
-          <w:sz w:val="24"/>
-          <w:szCs w:val="24"/>
-        </w:rPr>
-        <w:t>用户填写本地数据库程序对应的端口，默认为5433。测试时请按照测试机实际情况正确填写配置信息。</w:t>
+        <w:t>所指示的输入框要求用户填写本地数据库程序对应的端口，默认为5433。测试时请按照测试机实际情况正确填写配置信息。</w:t>
       </w:r>
     </w:p>
     <w:p>
@@ -1975,25 +1719,7 @@
           <w:sz w:val="24"/>
           <w:szCs w:val="24"/>
         </w:rPr>
-        <w:t>指示的输入</w:t>
-      </w:r>
-      <w:proofErr w:type="gramStart"/>
-      <w:r>
-        <w:rPr>
-          <w:rFonts w:ascii="宋体" w:eastAsia="宋体" w:hAnsi="宋体" w:hint="eastAsia"/>
-          <w:sz w:val="24"/>
-          <w:szCs w:val="24"/>
-        </w:rPr>
-        <w:t>框用于</w:t>
-      </w:r>
-      <w:proofErr w:type="gramEnd"/>
-      <w:r>
-        <w:rPr>
-          <w:rFonts w:ascii="宋体" w:eastAsia="宋体" w:hAnsi="宋体" w:hint="eastAsia"/>
-          <w:sz w:val="24"/>
-          <w:szCs w:val="24"/>
-        </w:rPr>
-        <w:t>输入用户</w:t>
+        <w:t>指示的输入框用于输入用户</w:t>
       </w:r>
       <w:r>
         <w:rPr>
@@ -2033,25 +1759,7 @@
           <w:sz w:val="24"/>
           <w:szCs w:val="24"/>
         </w:rPr>
-        <w:t>输入</w:t>
-      </w:r>
-      <w:proofErr w:type="gramStart"/>
-      <w:r>
-        <w:rPr>
-          <w:rFonts w:ascii="宋体" w:eastAsia="宋体" w:hAnsi="宋体" w:hint="eastAsia"/>
-          <w:sz w:val="24"/>
-          <w:szCs w:val="24"/>
-        </w:rPr>
-        <w:t>框用于</w:t>
-      </w:r>
-      <w:proofErr w:type="gramEnd"/>
-      <w:r>
-        <w:rPr>
-          <w:rFonts w:ascii="宋体" w:eastAsia="宋体" w:hAnsi="宋体" w:hint="eastAsia"/>
-          <w:sz w:val="24"/>
-          <w:szCs w:val="24"/>
-        </w:rPr>
-        <w:t>输入用户密码，最多20位。</w:t>
+        <w:t>输入框用于输入用户密码，最多20位。</w:t>
       </w:r>
       <w:r>
         <w:rPr>
@@ -2341,25 +2049,7 @@
           <w:sz w:val="24"/>
           <w:szCs w:val="24"/>
         </w:rPr>
-        <w:t>提示的输入</w:t>
-      </w:r>
-      <w:proofErr w:type="gramStart"/>
-      <w:r>
-        <w:rPr>
-          <w:rFonts w:ascii="宋体" w:eastAsia="宋体" w:hAnsi="宋体" w:hint="eastAsia"/>
-          <w:sz w:val="24"/>
-          <w:szCs w:val="24"/>
-        </w:rPr>
-        <w:t>框用于</w:t>
-      </w:r>
-      <w:proofErr w:type="gramEnd"/>
-      <w:r>
-        <w:rPr>
-          <w:rFonts w:ascii="宋体" w:eastAsia="宋体" w:hAnsi="宋体" w:hint="eastAsia"/>
-          <w:sz w:val="24"/>
-          <w:szCs w:val="24"/>
-        </w:rPr>
-        <w:t>实现用户</w:t>
+        <w:t>提示的输入框用于实现用户</w:t>
       </w:r>
       <w:r>
         <w:rPr>
@@ -2391,25 +2081,7 @@
           <w:sz w:val="24"/>
           <w:szCs w:val="24"/>
         </w:rPr>
-        <w:t>提示的输入</w:t>
-      </w:r>
-      <w:proofErr w:type="gramStart"/>
-      <w:r>
-        <w:rPr>
-          <w:rFonts w:ascii="宋体" w:eastAsia="宋体" w:hAnsi="宋体" w:hint="eastAsia"/>
-          <w:sz w:val="24"/>
-          <w:szCs w:val="24"/>
-        </w:rPr>
-        <w:t>框用于</w:t>
-      </w:r>
-      <w:proofErr w:type="gramEnd"/>
-      <w:r>
-        <w:rPr>
-          <w:rFonts w:ascii="宋体" w:eastAsia="宋体" w:hAnsi="宋体" w:hint="eastAsia"/>
-          <w:sz w:val="24"/>
-          <w:szCs w:val="24"/>
-        </w:rPr>
-        <w:t>设置密码。</w:t>
+        <w:t>提示的输入框用于设置密码。</w:t>
       </w:r>
       <w:r>
         <w:rPr>
@@ -2771,25 +2443,7 @@
           <w:sz w:val="24"/>
           <w:szCs w:val="24"/>
         </w:rPr>
-        <w:t>指示的输入</w:t>
-      </w:r>
-      <w:proofErr w:type="gramStart"/>
-      <w:r>
-        <w:rPr>
-          <w:rFonts w:ascii="宋体" w:eastAsia="宋体" w:hAnsi="宋体" w:hint="eastAsia"/>
-          <w:sz w:val="24"/>
-          <w:szCs w:val="24"/>
-        </w:rPr>
-        <w:t>框用于</w:t>
-      </w:r>
-      <w:proofErr w:type="gramEnd"/>
-      <w:r>
-        <w:rPr>
-          <w:rFonts w:ascii="宋体" w:eastAsia="宋体" w:hAnsi="宋体" w:hint="eastAsia"/>
-          <w:sz w:val="24"/>
-          <w:szCs w:val="24"/>
-        </w:rPr>
-        <w:t>输入</w:t>
+        <w:t>指示的输入框用于输入</w:t>
       </w:r>
       <w:r>
         <w:rPr>
@@ -2821,25 +2475,7 @@
           <w:sz w:val="24"/>
           <w:szCs w:val="24"/>
         </w:rPr>
-        <w:t>指示的输入</w:t>
-      </w:r>
-      <w:proofErr w:type="gramStart"/>
-      <w:r>
-        <w:rPr>
-          <w:rFonts w:ascii="宋体" w:eastAsia="宋体" w:hAnsi="宋体" w:hint="eastAsia"/>
-          <w:sz w:val="24"/>
-          <w:szCs w:val="24"/>
-        </w:rPr>
-        <w:t>框用于</w:t>
-      </w:r>
-      <w:proofErr w:type="gramEnd"/>
-      <w:r>
-        <w:rPr>
-          <w:rFonts w:ascii="宋体" w:eastAsia="宋体" w:hAnsi="宋体" w:hint="eastAsia"/>
-          <w:sz w:val="24"/>
-          <w:szCs w:val="24"/>
-        </w:rPr>
-        <w:t>输入</w:t>
+        <w:t>指示的输入框用于输入</w:t>
       </w:r>
       <w:r>
         <w:rPr>
@@ -2865,7 +2501,6 @@
         </w:rPr>
         <w:t>按键功能与上一界面相同。</w:t>
       </w:r>
-      <w:proofErr w:type="spellStart"/>
       <w:r>
         <w:rPr>
           <w:rFonts w:ascii="Times New Roman" w:eastAsia="宋体" w:hAnsi="Times New Roman" w:cs="Times New Roman"/>
@@ -2874,32 +2509,13 @@
         </w:rPr>
         <w:t>AdminID</w:t>
       </w:r>
-      <w:proofErr w:type="spellEnd"/>
-      <w:r>
-        <w:rPr>
-          <w:rFonts w:ascii="宋体" w:eastAsia="宋体" w:hAnsi="宋体" w:hint="eastAsia"/>
-          <w:sz w:val="24"/>
-          <w:szCs w:val="24"/>
-        </w:rPr>
-        <w:t>指示的输入</w:t>
-      </w:r>
-      <w:proofErr w:type="gramStart"/>
-      <w:r>
-        <w:rPr>
-          <w:rFonts w:ascii="宋体" w:eastAsia="宋体" w:hAnsi="宋体" w:hint="eastAsia"/>
-          <w:sz w:val="24"/>
-          <w:szCs w:val="24"/>
-        </w:rPr>
-        <w:t>框用于</w:t>
-      </w:r>
-      <w:proofErr w:type="gramEnd"/>
-      <w:r>
-        <w:rPr>
-          <w:rFonts w:ascii="宋体" w:eastAsia="宋体" w:hAnsi="宋体" w:hint="eastAsia"/>
-          <w:sz w:val="24"/>
-          <w:szCs w:val="24"/>
-        </w:rPr>
-        <w:t>输入管理员</w:t>
+      <w:r>
+        <w:rPr>
+          <w:rFonts w:ascii="宋体" w:eastAsia="宋体" w:hAnsi="宋体" w:hint="eastAsia"/>
+          <w:sz w:val="24"/>
+          <w:szCs w:val="24"/>
+        </w:rPr>
+        <w:t>指示的输入框用于输入管理员</w:t>
       </w:r>
       <w:r>
         <w:rPr>
@@ -2939,25 +2555,7 @@
           <w:sz w:val="24"/>
           <w:szCs w:val="24"/>
         </w:rPr>
-        <w:t>输入</w:t>
-      </w:r>
-      <w:proofErr w:type="gramStart"/>
-      <w:r>
-        <w:rPr>
-          <w:rFonts w:ascii="宋体" w:eastAsia="宋体" w:hAnsi="宋体" w:hint="eastAsia"/>
-          <w:sz w:val="24"/>
-          <w:szCs w:val="24"/>
-        </w:rPr>
-        <w:t>框用</w:t>
-      </w:r>
-      <w:proofErr w:type="gramEnd"/>
-      <w:r>
-        <w:rPr>
-          <w:rFonts w:ascii="宋体" w:eastAsia="宋体" w:hAnsi="宋体" w:hint="eastAsia"/>
-          <w:sz w:val="24"/>
-          <w:szCs w:val="24"/>
-        </w:rPr>
-        <w:t>于输入管理员密码0000。本系统的密码修改机制为管理员修改密码，用户不需要输入旧密码，但需要通过管理员账号和密码来修改密码。紫色</w:t>
+        <w:t>输入框用于输入管理员密码0000。本系统的密码修改机制为管理员修改密码，用户不需要输入旧密码，但需要通过管理员账号和密码来修改密码。紫色</w:t>
       </w:r>
       <w:r>
         <w:rPr>
@@ -3366,7 +2964,7 @@
         <w:spacing w:line="360" w:lineRule="auto"/>
         <w:ind w:firstLine="480"/>
         <w:rPr>
-          <w:rFonts w:ascii="宋体" w:eastAsia="宋体" w:hAnsi="宋体" w:hint="eastAsia"/>
+          <w:rFonts w:ascii="宋体" w:eastAsia="宋体" w:hAnsi="宋体"/>
           <w:b/>
           <w:sz w:val="24"/>
           <w:szCs w:val="24"/>
@@ -3464,25 +3062,7 @@
           <w:sz w:val="24"/>
           <w:szCs w:val="24"/>
         </w:rPr>
-        <w:t>按钮发起申请。如发起申请违反规则，则会</w:t>
-      </w:r>
-      <w:proofErr w:type="gramStart"/>
-      <w:r>
-        <w:rPr>
-          <w:rFonts w:ascii="宋体" w:eastAsia="宋体" w:hAnsi="宋体" w:hint="eastAsia"/>
-          <w:sz w:val="24"/>
-          <w:szCs w:val="24"/>
-        </w:rPr>
-        <w:t>有弹窗提示</w:t>
-      </w:r>
-      <w:proofErr w:type="gramEnd"/>
-      <w:r>
-        <w:rPr>
-          <w:rFonts w:ascii="宋体" w:eastAsia="宋体" w:hAnsi="宋体" w:hint="eastAsia"/>
-          <w:sz w:val="24"/>
-          <w:szCs w:val="24"/>
-        </w:rPr>
-        <w:t>。如发起申请成功，则会弹窗提示成功。如下图所示。</w:t>
+        <w:t>按钮发起申请。如发起申请违反规则，则会有弹窗提示。如发起申请成功，则会弹窗提示成功。如下图所示。</w:t>
       </w:r>
     </w:p>
     <w:p>
@@ -3689,7 +3269,6 @@
         </w:rPr>
         <w:t>点击</w:t>
       </w:r>
-      <w:proofErr w:type="spellStart"/>
       <w:r>
         <w:rPr>
           <w:rFonts w:ascii="Times New Roman" w:eastAsia="宋体" w:hAnsi="Times New Roman" w:cs="Times New Roman"/>
@@ -3698,7 +3277,6 @@
         </w:rPr>
         <w:t>checkcomment</w:t>
       </w:r>
-      <w:proofErr w:type="spellEnd"/>
       <w:r>
         <w:rPr>
           <w:rFonts w:ascii="宋体" w:eastAsia="宋体" w:hAnsi="宋体" w:hint="eastAsia"/>
@@ -3869,33 +3447,15 @@
           <w:sz w:val="24"/>
           <w:szCs w:val="24"/>
         </w:rPr>
-        <w:t>如需要排序申请，只需</w:t>
-      </w:r>
-      <w:proofErr w:type="gramStart"/>
-      <w:r>
-        <w:rPr>
-          <w:rFonts w:ascii="宋体" w:eastAsia="宋体" w:hAnsi="宋体" w:hint="eastAsia"/>
-          <w:sz w:val="24"/>
-          <w:szCs w:val="24"/>
-        </w:rPr>
-        <w:t>点击</w:t>
-      </w:r>
-      <w:r>
-        <w:rPr>
-          <w:rFonts w:ascii="宋体" w:eastAsia="宋体" w:hAnsi="宋体" w:hint="eastAsia"/>
-          <w:sz w:val="24"/>
-          <w:szCs w:val="24"/>
-        </w:rPr>
-        <w:t>每</w:t>
-      </w:r>
-      <w:proofErr w:type="gramEnd"/>
-      <w:r>
-        <w:rPr>
-          <w:rFonts w:ascii="宋体" w:eastAsia="宋体" w:hAnsi="宋体" w:hint="eastAsia"/>
-          <w:sz w:val="24"/>
-          <w:szCs w:val="24"/>
-        </w:rPr>
-        <w:t>一列上方的列标题名，即可实现按该列升序/降序排列（由箭头上下指示）。本部分功能如下图所示。</w:t>
+        <w:t>如需要排序申请，只需点击</w:t>
+      </w:r>
+      <w:r>
+        <w:rPr>
+          <w:rFonts w:ascii="宋体" w:eastAsia="宋体" w:hAnsi="宋体" w:hint="eastAsia"/>
+          <w:sz w:val="24"/>
+          <w:szCs w:val="24"/>
+        </w:rPr>
+        <w:t>每一列上方的列标题名，即可实现按该列升序/降序排列（由箭头上下指示）。本部分功能如下图所示。</w:t>
       </w:r>
       <w:r>
         <w:rPr>
@@ -3944,27 +3504,7 @@
           <w:sz w:val="24"/>
           <w:szCs w:val="24"/>
         </w:rPr>
-        <w:t>筛选和排序功能教师端和学生</w:t>
-      </w:r>
-      <w:proofErr w:type="gramStart"/>
-      <w:r>
-        <w:rPr>
-          <w:rFonts w:ascii="宋体" w:eastAsia="宋体" w:hAnsi="宋体" w:hint="eastAsia"/>
-          <w:b/>
-          <w:sz w:val="24"/>
-          <w:szCs w:val="24"/>
-        </w:rPr>
-        <w:t>端操作</w:t>
-      </w:r>
-      <w:proofErr w:type="gramEnd"/>
-      <w:r>
-        <w:rPr>
-          <w:rFonts w:ascii="宋体" w:eastAsia="宋体" w:hAnsi="宋体" w:hint="eastAsia"/>
-          <w:b/>
-          <w:sz w:val="24"/>
-          <w:szCs w:val="24"/>
-        </w:rPr>
-        <w:t>一致，后文不再重复。</w:t>
+        <w:t>筛选和排序功能教师端和学生端操作一致，后文不再重复。</w:t>
       </w:r>
     </w:p>
     <w:p>
@@ -4068,25 +3608,7 @@
           <w:sz w:val="24"/>
           <w:szCs w:val="24"/>
         </w:rPr>
-        <w:t>即可取消申请。取消申请</w:t>
-      </w:r>
-      <w:proofErr w:type="gramStart"/>
-      <w:r>
-        <w:rPr>
-          <w:rFonts w:ascii="宋体" w:eastAsia="宋体" w:hAnsi="宋体" w:hint="eastAsia"/>
-          <w:sz w:val="24"/>
-          <w:szCs w:val="24"/>
-        </w:rPr>
-        <w:t>后有弹窗提示</w:t>
-      </w:r>
-      <w:proofErr w:type="gramEnd"/>
-      <w:r>
-        <w:rPr>
-          <w:rFonts w:ascii="宋体" w:eastAsia="宋体" w:hAnsi="宋体" w:hint="eastAsia"/>
-          <w:sz w:val="24"/>
-          <w:szCs w:val="24"/>
-        </w:rPr>
-        <w:t>。如下。</w:t>
+        <w:t>即可取消申请。取消申请后有弹窗提示。如下。</w:t>
       </w:r>
     </w:p>
     <w:p>
@@ -4301,34 +3823,7 @@
           <w:sz w:val="24"/>
           <w:szCs w:val="24"/>
         </w:rPr>
-        <w:t>按钮后实现修改申请。</w:t>
-      </w:r>
-      <w:proofErr w:type="gramStart"/>
-      <w:r>
-        <w:rPr>
-          <w:rFonts w:ascii="宋体" w:eastAsia="宋体" w:hAnsi="宋体" w:hint="eastAsia"/>
-          <w:sz w:val="24"/>
-          <w:szCs w:val="24"/>
-        </w:rPr>
-        <w:t>若申请</w:t>
-      </w:r>
-      <w:proofErr w:type="gramEnd"/>
-      <w:r>
-        <w:rPr>
-          <w:rFonts w:ascii="宋体" w:eastAsia="宋体" w:hAnsi="宋体" w:hint="eastAsia"/>
-          <w:sz w:val="24"/>
-          <w:szCs w:val="24"/>
-        </w:rPr>
-        <w:t>修改成功，</w:t>
-      </w:r>
-      <w:proofErr w:type="gramStart"/>
-      <w:r>
-        <w:rPr>
-          <w:rFonts w:ascii="宋体" w:eastAsia="宋体" w:hAnsi="宋体" w:hint="eastAsia"/>
-          <w:sz w:val="24"/>
-          <w:szCs w:val="24"/>
-        </w:rPr>
-        <w:t>则</w:t>
+        <w:t>按钮后实现修改申请。若申请修改成功，则</w:t>
       </w:r>
       <w:r>
         <w:rPr>
@@ -4338,32 +3833,13 @@
         </w:rPr>
         <w:t>弹窗提示</w:t>
       </w:r>
-      <w:proofErr w:type="gramEnd"/>
-      <w:r>
-        <w:rPr>
-          <w:rFonts w:ascii="宋体" w:eastAsia="宋体" w:hAnsi="宋体" w:hint="eastAsia"/>
-          <w:sz w:val="24"/>
-          <w:szCs w:val="24"/>
-        </w:rPr>
-        <w:t>成功，</w:t>
-      </w:r>
-      <w:proofErr w:type="gramStart"/>
-      <w:r>
-        <w:rPr>
-          <w:rFonts w:ascii="宋体" w:eastAsia="宋体" w:hAnsi="宋体" w:hint="eastAsia"/>
-          <w:sz w:val="24"/>
-          <w:szCs w:val="24"/>
-        </w:rPr>
-        <w:t>若申请</w:t>
-      </w:r>
-      <w:proofErr w:type="gramEnd"/>
-      <w:r>
-        <w:rPr>
-          <w:rFonts w:ascii="宋体" w:eastAsia="宋体" w:hAnsi="宋体" w:hint="eastAsia"/>
-          <w:sz w:val="24"/>
-          <w:szCs w:val="24"/>
-        </w:rPr>
-        <w:t>失败，则提示失败。如下图所示。</w:t>
+      <w:r>
+        <w:rPr>
+          <w:rFonts w:ascii="宋体" w:eastAsia="宋体" w:hAnsi="宋体" w:hint="eastAsia"/>
+          <w:sz w:val="24"/>
+          <w:szCs w:val="24"/>
+        </w:rPr>
+        <w:t>成功，若申请失败，则提示失败。如下图所示。</w:t>
       </w:r>
     </w:p>
     <w:p>
@@ -4412,6 +3888,7 @@
       <w:r>
         <w:rPr>
           <w:rFonts w:ascii="宋体" w:eastAsia="宋体" w:hAnsi="宋体"/>
+          <w:noProof/>
           <w:sz w:val="24"/>
           <w:szCs w:val="24"/>
         </w:rPr>
@@ -4454,6 +3931,7 @@
       <w:r>
         <w:rPr>
           <w:rFonts w:ascii="宋体" w:eastAsia="宋体" w:hAnsi="宋体"/>
+          <w:noProof/>
           <w:sz w:val="24"/>
           <w:szCs w:val="24"/>
         </w:rPr>
@@ -4496,6 +3974,7 @@
       <w:r>
         <w:rPr>
           <w:rFonts w:ascii="宋体" w:eastAsia="宋体" w:hAnsi="宋体"/>
+          <w:noProof/>
           <w:sz w:val="24"/>
           <w:szCs w:val="24"/>
         </w:rPr>
@@ -4583,6 +4062,7 @@
       <w:r>
         <w:rPr>
           <w:rFonts w:ascii="宋体" w:eastAsia="宋体" w:hAnsi="宋体"/>
+          <w:noProof/>
           <w:sz w:val="24"/>
           <w:szCs w:val="24"/>
         </w:rPr>
@@ -4752,7 +4232,7 @@
       <w:pPr>
         <w:spacing w:line="360" w:lineRule="auto"/>
         <w:rPr>
-          <w:rFonts w:ascii="宋体" w:eastAsia="宋体" w:hAnsi="宋体" w:hint="eastAsia"/>
+          <w:rFonts w:ascii="宋体" w:eastAsia="宋体" w:hAnsi="宋体"/>
           <w:sz w:val="24"/>
           <w:szCs w:val="24"/>
         </w:rPr>
@@ -4794,6 +4274,7 @@
       <w:r>
         <w:rPr>
           <w:rFonts w:ascii="宋体" w:eastAsia="宋体" w:hAnsi="宋体"/>
+          <w:noProof/>
           <w:sz w:val="24"/>
           <w:szCs w:val="24"/>
         </w:rPr>
@@ -4836,6 +4317,7 @@
       <w:r>
         <w:rPr>
           <w:rFonts w:ascii="宋体" w:eastAsia="宋体" w:hAnsi="宋体"/>
+          <w:noProof/>
           <w:sz w:val="24"/>
           <w:szCs w:val="24"/>
         </w:rPr>
@@ -4986,14 +4468,15 @@
       <w:pPr>
         <w:spacing w:line="360" w:lineRule="auto"/>
         <w:rPr>
-          <w:rFonts w:ascii="宋体" w:eastAsia="宋体" w:hAnsi="宋体" w:hint="eastAsia"/>
-          <w:sz w:val="24"/>
-          <w:szCs w:val="24"/>
-        </w:rPr>
-      </w:pPr>
-      <w:r>
-        <w:rPr>
-          <w:rFonts w:ascii="宋体" w:eastAsia="宋体" w:hAnsi="宋体"/>
+          <w:rFonts w:ascii="宋体" w:eastAsia="宋体" w:hAnsi="宋体"/>
+          <w:sz w:val="24"/>
+          <w:szCs w:val="24"/>
+        </w:rPr>
+      </w:pPr>
+      <w:r>
+        <w:rPr>
+          <w:rFonts w:ascii="宋体" w:eastAsia="宋体" w:hAnsi="宋体"/>
+          <w:noProof/>
           <w:sz w:val="24"/>
           <w:szCs w:val="24"/>
         </w:rPr>
@@ -5036,6 +4519,7 @@
       <w:r>
         <w:rPr>
           <w:rFonts w:ascii="宋体" w:eastAsia="宋体" w:hAnsi="宋体"/>
+          <w:noProof/>
           <w:sz w:val="24"/>
           <w:szCs w:val="24"/>
         </w:rPr>
@@ -5078,6 +4562,7 @@
       <w:r>
         <w:rPr>
           <w:rFonts w:ascii="宋体" w:eastAsia="宋体" w:hAnsi="宋体"/>
+          <w:noProof/>
           <w:sz w:val="24"/>
           <w:szCs w:val="24"/>
         </w:rPr>
@@ -5131,7 +4616,7 @@
 </file>
 
 <file path=word/endnotes.xml><?xml version="1.0" encoding="utf-8"?>
-<w:endnotes xmlns:wpc="http://schemas.microsoft.com/office/word/2010/wordprocessingCanvas" xmlns:cx="http://schemas.microsoft.com/office/drawing/2014/chartex" xmlns:cx1="http://schemas.microsoft.com/office/drawing/2015/9/8/chartex" xmlns:cx2="http://schemas.microsoft.com/office/drawing/2015/10/21/chartex" xmlns:cx3="http://schemas.microsoft.com/office/drawing/2016/5/9/chartex" xmlns:cx4="http://schemas.microsoft.com/office/drawing/2016/5/10/chartex" xmlns:cx5="http://schemas.microsoft.com/office/drawing/2016/5/11/chartex" xmlns:cx6="http://schemas.microsoft.com/office/drawing/2016/5/12/chartex" xmlns:cx7="http://schemas.microsoft.com/office/drawing/2016/5/13/chartex" xmlns:cx8="http://schemas.microsoft.com/office/drawing/2016/5/14/chartex" xmlns:mc="http://schemas.openxmlformats.org/markup-compatibility/2006" xmlns:aink="http://schemas.microsoft.com/office/drawing/2016/ink" xmlns:am3d="http://schemas.microsoft.com/office/drawing/2017/model3d" xmlns:o="urn:schemas-microsoft-com:office:office" xmlns:r="http://schemas.openxmlformats.org/officeDocument/2006/relationships" xmlns:m="http://schemas.openxmlformats.org/officeDocument/2006/math" xmlns:v="urn:schemas-microsoft-com:vml" xmlns:wp14="http://schemas.microsoft.com/office/word/2010/wordprocessingDrawing" xmlns:wp="http://schemas.openxmlformats.org/drawingml/2006/wordprocessingDrawing" xmlns:w10="urn:schemas-microsoft-com:office:word" xmlns:w="http://schemas.openxmlformats.org/wordprocessingml/2006/main" xmlns:w14="http://schemas.microsoft.com/office/word/2010/wordml" xmlns:w15="http://schemas.microsoft.com/office/word/2012/wordml" xmlns:w16cid="http://schemas.microsoft.com/office/word/2016/wordml/cid" xmlns:w16se="http://schemas.microsoft.com/office/word/2015/wordml/symex" xmlns:wpg="http://schemas.microsoft.com/office/word/2010/wordprocessingGroup" xmlns:wpi="http://schemas.microsoft.com/office/word/2010/wordprocessingInk" xmlns:wne="http://schemas.microsoft.com/office/word/2006/wordml" xmlns:wps="http://schemas.microsoft.com/office/word/2010/wordprocessingShape" mc:Ignorable="w14 w15 w16se w16cid wp14">
+<w:endnotes xmlns:wpc="http://schemas.microsoft.com/office/word/2010/wordprocessingCanvas" xmlns:cx="http://schemas.microsoft.com/office/drawing/2014/chartex" xmlns:cx1="http://schemas.microsoft.com/office/drawing/2015/9/8/chartex" xmlns:cx2="http://schemas.microsoft.com/office/drawing/2015/10/21/chartex" xmlns:cx3="http://schemas.microsoft.com/office/drawing/2016/5/9/chartex" xmlns:cx4="http://schemas.microsoft.com/office/drawing/2016/5/10/chartex" xmlns:cx5="http://schemas.microsoft.com/office/drawing/2016/5/11/chartex" xmlns:cx6="http://schemas.microsoft.com/office/drawing/2016/5/12/chartex" xmlns:cx7="http://schemas.microsoft.com/office/drawing/2016/5/13/chartex" xmlns:cx8="http://schemas.microsoft.com/office/drawing/2016/5/14/chartex" xmlns:mc="http://schemas.openxmlformats.org/markup-compatibility/2006" xmlns:aink="http://schemas.microsoft.com/office/drawing/2016/ink" xmlns:am3d="http://schemas.microsoft.com/office/drawing/2017/model3d" xmlns:o="urn:schemas-microsoft-com:office:office" xmlns:r="http://schemas.openxmlformats.org/officeDocument/2006/relationships" xmlns:m="http://schemas.openxmlformats.org/officeDocument/2006/math" xmlns:v="urn:schemas-microsoft-com:vml" xmlns:wp14="http://schemas.microsoft.com/office/word/2010/wordprocessingDrawing" xmlns:wp="http://schemas.openxmlformats.org/drawingml/2006/wordprocessingDrawing" xmlns:w10="urn:schemas-microsoft-com:office:word" xmlns:w="http://schemas.openxmlformats.org/wordprocessingml/2006/main" xmlns:w14="http://schemas.microsoft.com/office/word/2010/wordml" xmlns:w15="http://schemas.microsoft.com/office/word/2012/wordml" xmlns:w16cex="http://schemas.microsoft.com/office/word/2018/wordml/cex" xmlns:w16cid="http://schemas.microsoft.com/office/word/2016/wordml/cid" xmlns:w16="http://schemas.microsoft.com/office/word/2018/wordml" xmlns:w16sdtdh="http://schemas.microsoft.com/office/word/2020/wordml/sdtdatahash" xmlns:w16se="http://schemas.microsoft.com/office/word/2015/wordml/symex" xmlns:wpg="http://schemas.microsoft.com/office/word/2010/wordprocessingGroup" xmlns:wpi="http://schemas.microsoft.com/office/word/2010/wordprocessingInk" xmlns:wne="http://schemas.microsoft.com/office/word/2006/wordml" xmlns:wps="http://schemas.microsoft.com/office/word/2010/wordprocessingShape" mc:Ignorable="w14 w15 w16se w16cid w16 w16cex w16sdtdh wp14">
   <w:endnote w:type="separator" w:id="-1">
     <w:p>
       <w:r>
@@ -5150,7 +4635,7 @@
 </file>
 
 <file path=word/footer1.xml><?xml version="1.0" encoding="utf-8"?>
-<w:ftr xmlns:wpc="http://schemas.microsoft.com/office/word/2010/wordprocessingCanvas" xmlns:cx="http://schemas.microsoft.com/office/drawing/2014/chartex" xmlns:cx1="http://schemas.microsoft.com/office/drawing/2015/9/8/chartex" xmlns:cx2="http://schemas.microsoft.com/office/drawing/2015/10/21/chartex" xmlns:cx3="http://schemas.microsoft.com/office/drawing/2016/5/9/chartex" xmlns:cx4="http://schemas.microsoft.com/office/drawing/2016/5/10/chartex" xmlns:cx5="http://schemas.microsoft.com/office/drawing/2016/5/11/chartex" xmlns:cx6="http://schemas.microsoft.com/office/drawing/2016/5/12/chartex" xmlns:cx7="http://schemas.microsoft.com/office/drawing/2016/5/13/chartex" xmlns:cx8="http://schemas.microsoft.com/office/drawing/2016/5/14/chartex" xmlns:mc="http://schemas.openxmlformats.org/markup-compatibility/2006" xmlns:aink="http://schemas.microsoft.com/office/drawing/2016/ink" xmlns:am3d="http://schemas.microsoft.com/office/drawing/2017/model3d" xmlns:o="urn:schemas-microsoft-com:office:office" xmlns:r="http://schemas.openxmlformats.org/officeDocument/2006/relationships" xmlns:m="http://schemas.openxmlformats.org/officeDocument/2006/math" xmlns:v="urn:schemas-microsoft-com:vml" xmlns:wp14="http://schemas.microsoft.com/office/word/2010/wordprocessingDrawing" xmlns:wp="http://schemas.openxmlformats.org/drawingml/2006/wordprocessingDrawing" xmlns:w10="urn:schemas-microsoft-com:office:word" xmlns:w="http://schemas.openxmlformats.org/wordprocessingml/2006/main" xmlns:w14="http://schemas.microsoft.com/office/word/2010/wordml" xmlns:w15="http://schemas.microsoft.com/office/word/2012/wordml" xmlns:w16cid="http://schemas.microsoft.com/office/word/2016/wordml/cid" xmlns:w16se="http://schemas.microsoft.com/office/word/2015/wordml/symex" xmlns:wpg="http://schemas.microsoft.com/office/word/2010/wordprocessingGroup" xmlns:wpi="http://schemas.microsoft.com/office/word/2010/wordprocessingInk" xmlns:wne="http://schemas.microsoft.com/office/word/2006/wordml" xmlns:wps="http://schemas.microsoft.com/office/word/2010/wordprocessingShape" mc:Ignorable="w14 w15 w16se w16cid wp14">
+<w:ftr xmlns:wpc="http://schemas.microsoft.com/office/word/2010/wordprocessingCanvas" xmlns:cx="http://schemas.microsoft.com/office/drawing/2014/chartex" xmlns:cx1="http://schemas.microsoft.com/office/drawing/2015/9/8/chartex" xmlns:cx2="http://schemas.microsoft.com/office/drawing/2015/10/21/chartex" xmlns:cx3="http://schemas.microsoft.com/office/drawing/2016/5/9/chartex" xmlns:cx4="http://schemas.microsoft.com/office/drawing/2016/5/10/chartex" xmlns:cx5="http://schemas.microsoft.com/office/drawing/2016/5/11/chartex" xmlns:cx6="http://schemas.microsoft.com/office/drawing/2016/5/12/chartex" xmlns:cx7="http://schemas.microsoft.com/office/drawing/2016/5/13/chartex" xmlns:cx8="http://schemas.microsoft.com/office/drawing/2016/5/14/chartex" xmlns:mc="http://schemas.openxmlformats.org/markup-compatibility/2006" xmlns:aink="http://schemas.microsoft.com/office/drawing/2016/ink" xmlns:am3d="http://schemas.microsoft.com/office/drawing/2017/model3d" xmlns:o="urn:schemas-microsoft-com:office:office" xmlns:r="http://schemas.openxmlformats.org/officeDocument/2006/relationships" xmlns:m="http://schemas.openxmlformats.org/officeDocument/2006/math" xmlns:v="urn:schemas-microsoft-com:vml" xmlns:wp14="http://schemas.microsoft.com/office/word/2010/wordprocessingDrawing" xmlns:wp="http://schemas.openxmlformats.org/drawingml/2006/wordprocessingDrawing" xmlns:w10="urn:schemas-microsoft-com:office:word" xmlns:w="http://schemas.openxmlformats.org/wordprocessingml/2006/main" xmlns:w14="http://schemas.microsoft.com/office/word/2010/wordml" xmlns:w15="http://schemas.microsoft.com/office/word/2012/wordml" xmlns:w16cex="http://schemas.microsoft.com/office/word/2018/wordml/cex" xmlns:w16cid="http://schemas.microsoft.com/office/word/2016/wordml/cid" xmlns:w16="http://schemas.microsoft.com/office/word/2018/wordml" xmlns:w16sdtdh="http://schemas.microsoft.com/office/word/2020/wordml/sdtdatahash" xmlns:w16se="http://schemas.microsoft.com/office/word/2015/wordml/symex" xmlns:wpg="http://schemas.microsoft.com/office/word/2010/wordprocessingGroup" xmlns:wpi="http://schemas.microsoft.com/office/word/2010/wordprocessingInk" xmlns:wne="http://schemas.microsoft.com/office/word/2006/wordml" xmlns:wps="http://schemas.microsoft.com/office/word/2010/wordprocessingShape" mc:Ignorable="w14 w15 w16se w16cid w16 w16cex w16sdtdh wp14">
   <w:sdt>
     <w:sdtPr>
       <w:id w:val="-850712983"/>
@@ -5159,6 +4644,7 @@
         <w:docPartUnique/>
       </w:docPartObj>
     </w:sdtPr>
+    <w:sdtEndPr/>
     <w:sdtContent>
       <w:p>
         <w:pPr>
@@ -5195,7 +4681,7 @@
 </file>
 
 <file path=word/footnotes.xml><?xml version="1.0" encoding="utf-8"?>
-<w:footnotes xmlns:wpc="http://schemas.microsoft.com/office/word/2010/wordprocessingCanvas" xmlns:cx="http://schemas.microsoft.com/office/drawing/2014/chartex" xmlns:cx1="http://schemas.microsoft.com/office/drawing/2015/9/8/chartex" xmlns:cx2="http://schemas.microsoft.com/office/drawing/2015/10/21/chartex" xmlns:cx3="http://schemas.microsoft.com/office/drawing/2016/5/9/chartex" xmlns:cx4="http://schemas.microsoft.com/office/drawing/2016/5/10/chartex" xmlns:cx5="http://schemas.microsoft.com/office/drawing/2016/5/11/chartex" xmlns:cx6="http://schemas.microsoft.com/office/drawing/2016/5/12/chartex" xmlns:cx7="http://schemas.microsoft.com/office/drawing/2016/5/13/chartex" xmlns:cx8="http://schemas.microsoft.com/office/drawing/2016/5/14/chartex" xmlns:mc="http://schemas.openxmlformats.org/markup-compatibility/2006" xmlns:aink="http://schemas.microsoft.com/office/drawing/2016/ink" xmlns:am3d="http://schemas.microsoft.com/office/drawing/2017/model3d" xmlns:o="urn:schemas-microsoft-com:office:office" xmlns:r="http://schemas.openxmlformats.org/officeDocument/2006/relationships" xmlns:m="http://schemas.openxmlformats.org/officeDocument/2006/math" xmlns:v="urn:schemas-microsoft-com:vml" xmlns:wp14="http://schemas.microsoft.com/office/word/2010/wordprocessingDrawing" xmlns:wp="http://schemas.openxmlformats.org/drawingml/2006/wordprocessingDrawing" xmlns:w10="urn:schemas-microsoft-com:office:word" xmlns:w="http://schemas.openxmlformats.org/wordprocessingml/2006/main" xmlns:w14="http://schemas.microsoft.com/office/word/2010/wordml" xmlns:w15="http://schemas.microsoft.com/office/word/2012/wordml" xmlns:w16cid="http://schemas.microsoft.com/office/word/2016/wordml/cid" xmlns:w16se="http://schemas.microsoft.com/office/word/2015/wordml/symex" xmlns:wpg="http://schemas.microsoft.com/office/word/2010/wordprocessingGroup" xmlns:wpi="http://schemas.microsoft.com/office/word/2010/wordprocessingInk" xmlns:wne="http://schemas.microsoft.com/office/word/2006/wordml" xmlns:wps="http://schemas.microsoft.com/office/word/2010/wordprocessingShape" mc:Ignorable="w14 w15 w16se w16cid wp14">
+<w:footnotes xmlns:wpc="http://schemas.microsoft.com/office/word/2010/wordprocessingCanvas" xmlns:cx="http://schemas.microsoft.com/office/drawing/2014/chartex" xmlns:cx1="http://schemas.microsoft.com/office/drawing/2015/9/8/chartex" xmlns:cx2="http://schemas.microsoft.com/office/drawing/2015/10/21/chartex" xmlns:cx3="http://schemas.microsoft.com/office/drawing/2016/5/9/chartex" xmlns:cx4="http://schemas.microsoft.com/office/drawing/2016/5/10/chartex" xmlns:cx5="http://schemas.microsoft.com/office/drawing/2016/5/11/chartex" xmlns:cx6="http://schemas.microsoft.com/office/drawing/2016/5/12/chartex" xmlns:cx7="http://schemas.microsoft.com/office/drawing/2016/5/13/chartex" xmlns:cx8="http://schemas.microsoft.com/office/drawing/2016/5/14/chartex" xmlns:mc="http://schemas.openxmlformats.org/markup-compatibility/2006" xmlns:aink="http://schemas.microsoft.com/office/drawing/2016/ink" xmlns:am3d="http://schemas.microsoft.com/office/drawing/2017/model3d" xmlns:o="urn:schemas-microsoft-com:office:office" xmlns:r="http://schemas.openxmlformats.org/officeDocument/2006/relationships" xmlns:m="http://schemas.openxmlformats.org/officeDocument/2006/math" xmlns:v="urn:schemas-microsoft-com:vml" xmlns:wp14="http://schemas.microsoft.com/office/word/2010/wordprocessingDrawing" xmlns:wp="http://schemas.openxmlformats.org/drawingml/2006/wordprocessingDrawing" xmlns:w10="urn:schemas-microsoft-com:office:word" xmlns:w="http://schemas.openxmlformats.org/wordprocessingml/2006/main" xmlns:w14="http://schemas.microsoft.com/office/word/2010/wordml" xmlns:w15="http://schemas.microsoft.com/office/word/2012/wordml" xmlns:w16cex="http://schemas.microsoft.com/office/word/2018/wordml/cex" xmlns:w16cid="http://schemas.microsoft.com/office/word/2016/wordml/cid" xmlns:w16="http://schemas.microsoft.com/office/word/2018/wordml" xmlns:w16sdtdh="http://schemas.microsoft.com/office/word/2020/wordml/sdtdatahash" xmlns:w16se="http://schemas.microsoft.com/office/word/2015/wordml/symex" xmlns:wpg="http://schemas.microsoft.com/office/word/2010/wordprocessingGroup" xmlns:wpi="http://schemas.microsoft.com/office/word/2010/wordprocessingInk" xmlns:wne="http://schemas.microsoft.com/office/word/2006/wordml" xmlns:wps="http://schemas.microsoft.com/office/word/2010/wordprocessingShape" mc:Ignorable="w14 w15 w16se w16cid w16 w16cex w16sdtdh wp14">
   <w:footnote w:type="separator" w:id="-1">
     <w:p>
       <w:r>
@@ -5214,13 +4700,10 @@
 </file>
 
 <file path=word/header1.xml><?xml version="1.0" encoding="utf-8"?>
-<w:hdr xmlns:wpc="http://schemas.microsoft.com/office/word/2010/wordprocessingCanvas" xmlns:cx="http://schemas.microsoft.com/office/drawing/2014/chartex" xmlns:cx1="http://schemas.microsoft.com/office/drawing/2015/9/8/chartex" xmlns:cx2="http://schemas.microsoft.com/office/drawing/2015/10/21/chartex" xmlns:cx3="http://schemas.microsoft.com/office/drawing/2016/5/9/chartex" xmlns:cx4="http://schemas.microsoft.com/office/drawing/2016/5/10/chartex" xmlns:cx5="http://schemas.microsoft.com/office/drawing/2016/5/11/chartex" xmlns:cx6="http://schemas.microsoft.com/office/drawing/2016/5/12/chartex" xmlns:cx7="http://schemas.microsoft.com/office/drawing/2016/5/13/chartex" xmlns:cx8="http://schemas.microsoft.com/office/drawing/2016/5/14/chartex" xmlns:mc="http://schemas.openxmlformats.org/markup-compatibility/2006" xmlns:aink="http://schemas.microsoft.com/office/drawing/2016/ink" xmlns:am3d="http://schemas.microsoft.com/office/drawing/2017/model3d" xmlns:o="urn:schemas-microsoft-com:office:office" xmlns:r="http://schemas.openxmlformats.org/officeDocument/2006/relationships" xmlns:m="http://schemas.openxmlformats.org/officeDocument/2006/math" xmlns:v="urn:schemas-microsoft-com:vml" xmlns:wp14="http://schemas.microsoft.com/office/word/2010/wordprocessingDrawing" xmlns:wp="http://schemas.openxmlformats.org/drawingml/2006/wordprocessingDrawing" xmlns:w10="urn:schemas-microsoft-com:office:word" xmlns:w="http://schemas.openxmlformats.org/wordprocessingml/2006/main" xmlns:w14="http://schemas.microsoft.com/office/word/2010/wordml" xmlns:w15="http://schemas.microsoft.com/office/word/2012/wordml" xmlns:w16cid="http://schemas.microsoft.com/office/word/2016/wordml/cid" xmlns:w16se="http://schemas.microsoft.com/office/word/2015/wordml/symex" xmlns:wpg="http://schemas.microsoft.com/office/word/2010/wordprocessingGroup" xmlns:wpi="http://schemas.microsoft.com/office/word/2010/wordprocessingInk" xmlns:wne="http://schemas.microsoft.com/office/word/2006/wordml" xmlns:wps="http://schemas.microsoft.com/office/word/2010/wordprocessingShape" mc:Ignorable="w14 w15 w16se w16cid wp14">
+<w:hdr xmlns:wpc="http://schemas.microsoft.com/office/word/2010/wordprocessingCanvas" xmlns:cx="http://schemas.microsoft.com/office/drawing/2014/chartex" xmlns:cx1="http://schemas.microsoft.com/office/drawing/2015/9/8/chartex" xmlns:cx2="http://schemas.microsoft.com/office/drawing/2015/10/21/chartex" xmlns:cx3="http://schemas.microsoft.com/office/drawing/2016/5/9/chartex" xmlns:cx4="http://schemas.microsoft.com/office/drawing/2016/5/10/chartex" xmlns:cx5="http://schemas.microsoft.com/office/drawing/2016/5/11/chartex" xmlns:cx6="http://schemas.microsoft.com/office/drawing/2016/5/12/chartex" xmlns:cx7="http://schemas.microsoft.com/office/drawing/2016/5/13/chartex" xmlns:cx8="http://schemas.microsoft.com/office/drawing/2016/5/14/chartex" xmlns:mc="http://schemas.openxmlformats.org/markup-compatibility/2006" xmlns:aink="http://schemas.microsoft.com/office/drawing/2016/ink" xmlns:am3d="http://schemas.microsoft.com/office/drawing/2017/model3d" xmlns:o="urn:schemas-microsoft-com:office:office" xmlns:r="http://schemas.openxmlformats.org/officeDocument/2006/relationships" xmlns:m="http://schemas.openxmlformats.org/officeDocument/2006/math" xmlns:v="urn:schemas-microsoft-com:vml" xmlns:wp14="http://schemas.microsoft.com/office/word/2010/wordprocessingDrawing" xmlns:wp="http://schemas.openxmlformats.org/drawingml/2006/wordprocessingDrawing" xmlns:w10="urn:schemas-microsoft-com:office:word" xmlns:w="http://schemas.openxmlformats.org/wordprocessingml/2006/main" xmlns:w14="http://schemas.microsoft.com/office/word/2010/wordml" xmlns:w15="http://schemas.microsoft.com/office/word/2012/wordml" xmlns:w16cex="http://schemas.microsoft.com/office/word/2018/wordml/cex" xmlns:w16cid="http://schemas.microsoft.com/office/word/2016/wordml/cid" xmlns:w16="http://schemas.microsoft.com/office/word/2018/wordml" xmlns:w16sdtdh="http://schemas.microsoft.com/office/word/2020/wordml/sdtdatahash" xmlns:w16se="http://schemas.microsoft.com/office/word/2015/wordml/symex" xmlns:wpg="http://schemas.microsoft.com/office/word/2010/wordprocessingGroup" xmlns:wpi="http://schemas.microsoft.com/office/word/2010/wordprocessingInk" xmlns:wne="http://schemas.microsoft.com/office/word/2006/wordml" xmlns:wps="http://schemas.microsoft.com/office/word/2010/wordprocessingShape" mc:Ignorable="w14 w15 w16se w16cid w16 w16cex w16sdtdh wp14">
   <w:p>
     <w:pPr>
       <w:pStyle w:val="a5"/>
-      <w:rPr>
-        <w:rFonts w:hint="eastAsia"/>
-      </w:rPr>
     </w:pPr>
     <w:r>
       <w:rPr>
@@ -5263,7 +4746,7 @@
 </file>
 
 <file path=word/styles.xml><?xml version="1.0" encoding="utf-8"?>
-<w:styles xmlns:mc="http://schemas.openxmlformats.org/markup-compatibility/2006" xmlns:r="http://schemas.openxmlformats.org/officeDocument/2006/relationships" xmlns:w="http://schemas.openxmlformats.org/wordprocessingml/2006/main" xmlns:w14="http://schemas.microsoft.com/office/word/2010/wordml" xmlns:w15="http://schemas.microsoft.com/office/word/2012/wordml" xmlns:w16cid="http://schemas.microsoft.com/office/word/2016/wordml/cid" xmlns:w16se="http://schemas.microsoft.com/office/word/2015/wordml/symex" mc:Ignorable="w14 w15 w16se w16cid">
+<w:styles xmlns:mc="http://schemas.openxmlformats.org/markup-compatibility/2006" xmlns:r="http://schemas.openxmlformats.org/officeDocument/2006/relationships" xmlns:w="http://schemas.openxmlformats.org/wordprocessingml/2006/main" xmlns:w14="http://schemas.microsoft.com/office/word/2010/wordml" xmlns:w15="http://schemas.microsoft.com/office/word/2012/wordml" xmlns:w16cex="http://schemas.microsoft.com/office/word/2018/wordml/cex" xmlns:w16cid="http://schemas.microsoft.com/office/word/2016/wordml/cid" xmlns:w16="http://schemas.microsoft.com/office/word/2018/wordml" xmlns:w16sdtdh="http://schemas.microsoft.com/office/word/2020/wordml/sdtdatahash" xmlns:w16se="http://schemas.microsoft.com/office/word/2015/wordml/symex" mc:Ignorable="w14 w15 w16se w16cid w16 w16cex w16sdtdh">
   <w:docDefaults>
     <w:rPrDefault>
       <w:rPr>
@@ -5276,7 +4759,7 @@
     </w:rPrDefault>
     <w:pPrDefault/>
   </w:docDefaults>
-  <w:latentStyles w:defLockedState="0" w:defUIPriority="99" w:defSemiHidden="0" w:defUnhideWhenUsed="0" w:defQFormat="0" w:count="375">
+  <w:latentStyles w:defLockedState="0" w:defUIPriority="99" w:defSemiHidden="0" w:defUnhideWhenUsed="0" w:defQFormat="0" w:count="376">
     <w:lsdException w:name="Normal" w:uiPriority="0" w:qFormat="1"/>
     <w:lsdException w:name="heading 1" w:uiPriority="9" w:qFormat="1"/>
     <w:lsdException w:name="heading 2" w:semiHidden="1" w:uiPriority="9" w:unhideWhenUsed="1" w:qFormat="1"/>
@@ -5382,7 +4865,6 @@
     <w:lsdException w:name="HTML Sample" w:semiHidden="1" w:unhideWhenUsed="1"/>
     <w:lsdException w:name="HTML Typewriter" w:semiHidden="1" w:unhideWhenUsed="1"/>
     <w:lsdException w:name="HTML Variable" w:semiHidden="1" w:unhideWhenUsed="1"/>
-    <w:lsdException w:name="Normal Table" w:semiHidden="1" w:unhideWhenUsed="1"/>
     <w:lsdException w:name="annotation subject" w:semiHidden="1" w:unhideWhenUsed="1"/>
     <w:lsdException w:name="No List" w:semiHidden="1" w:unhideWhenUsed="1"/>
     <w:lsdException w:name="Outline List 1" w:semiHidden="1" w:unhideWhenUsed="1"/>
@@ -5429,10 +4911,8 @@
     <w:lsdException w:name="Table Subtle 2" w:semiHidden="1" w:unhideWhenUsed="1"/>
     <w:lsdException w:name="Table Web 1" w:semiHidden="1" w:unhideWhenUsed="1"/>
     <w:lsdException w:name="Table Web 2" w:semiHidden="1" w:unhideWhenUsed="1"/>
-    <w:lsdException w:name="Table Web 3" w:semiHidden="1" w:unhideWhenUsed="1"/>
     <w:lsdException w:name="Balloon Text" w:semiHidden="1" w:unhideWhenUsed="1"/>
     <w:lsdException w:name="Table Grid" w:uiPriority="39"/>
-    <w:lsdException w:name="Table Theme" w:semiHidden="1" w:unhideWhenUsed="1"/>
     <w:lsdException w:name="Placeholder Text" w:semiHidden="1"/>
     <w:lsdException w:name="No Spacing" w:uiPriority="1" w:qFormat="1"/>
     <w:lsdException w:name="Light Shading" w:uiPriority="60"/>
@@ -5652,6 +5132,7 @@
     <w:lsdException w:name="Smart Hyperlink" w:semiHidden="1" w:unhideWhenUsed="1"/>
     <w:lsdException w:name="Hashtag" w:semiHidden="1" w:unhideWhenUsed="1"/>
     <w:lsdException w:name="Unresolved Mention" w:semiHidden="1" w:unhideWhenUsed="1"/>
+    <w:lsdException w:name="Smart Link" w:semiHidden="1" w:unhideWhenUsed="1"/>
   </w:latentStyles>
   <w:style w:type="paragraph" w:default="1" w:styleId="a">
     <w:name w:val="Normal"/>

</xml_diff>